<commit_message>
Removed data.zip and added data.txt.
</commit_message>
<xml_diff>
--- a/README.docx
+++ b/README.docx
@@ -25,17 +25,27 @@
           <w:sz w:val="24"/>
           <w:szCs w:val="24"/>
         </w:rPr>
-        <w:t>data</w:t>
-      </w:r>
-      <w:r>
-        <w:rPr>
-          <w:rFonts w:ascii="Times New Roman" w:hAnsi="Times New Roman" w:cs="Times New Roman"/>
-          <w:b/>
-          <w:bCs/>
-          <w:sz w:val="24"/>
-          <w:szCs w:val="24"/>
-        </w:rPr>
-        <w:t>.zip</w:t>
+        <w:t>d</w:t>
+      </w:r>
+      <w:r>
+        <w:rPr>
+          <w:rFonts w:ascii="Times New Roman" w:hAnsi="Times New Roman" w:cs="Times New Roman"/>
+          <w:b/>
+          <w:bCs/>
+          <w:sz w:val="24"/>
+          <w:szCs w:val="24"/>
+        </w:rPr>
+        <w:t>ata</w:t>
+      </w:r>
+      <w:r>
+        <w:rPr>
+          <w:rFonts w:ascii="Times New Roman" w:hAnsi="Times New Roman" w:cs="Times New Roman"/>
+          <w:b/>
+          <w:bCs/>
+          <w:sz w:val="24"/>
+          <w:szCs w:val="24"/>
+        </w:rPr>
+        <w:t>.txt</w:t>
       </w:r>
       <w:r>
         <w:rPr>
@@ -53,7 +63,63 @@
           <w:sz w:val="24"/>
           <w:szCs w:val="24"/>
         </w:rPr>
-        <w:t>It consists of train, validation and test data</w:t>
+        <w:t>It consists</w:t>
+      </w:r>
+      <w:r>
+        <w:rPr>
+          <w:rFonts w:ascii="Times New Roman" w:hAnsi="Times New Roman" w:cs="Times New Roman"/>
+          <w:sz w:val="24"/>
+          <w:szCs w:val="24"/>
+        </w:rPr>
+        <w:t xml:space="preserve"> the link for the data</w:t>
+      </w:r>
+      <w:r>
+        <w:rPr>
+          <w:rFonts w:ascii="Times New Roman" w:hAnsi="Times New Roman" w:cs="Times New Roman"/>
+          <w:sz w:val="24"/>
+          <w:szCs w:val="24"/>
+        </w:rPr>
+        <w:t xml:space="preserve"> where data.zip exists</w:t>
+      </w:r>
+      <w:r>
+        <w:rPr>
+          <w:rFonts w:ascii="Times New Roman" w:hAnsi="Times New Roman" w:cs="Times New Roman"/>
+          <w:sz w:val="24"/>
+          <w:szCs w:val="24"/>
+        </w:rPr>
+        <w:t>,</w:t>
+      </w:r>
+      <w:r>
+        <w:rPr>
+          <w:rFonts w:ascii="Times New Roman" w:hAnsi="Times New Roman" w:cs="Times New Roman"/>
+          <w:sz w:val="24"/>
+          <w:szCs w:val="24"/>
+        </w:rPr>
+        <w:t xml:space="preserve"> </w:t>
+      </w:r>
+      <w:r>
+        <w:rPr>
+          <w:rFonts w:ascii="Times New Roman" w:hAnsi="Times New Roman" w:cs="Times New Roman"/>
+          <w:sz w:val="24"/>
+          <w:szCs w:val="24"/>
+        </w:rPr>
+        <w:t>which in turn has</w:t>
+      </w:r>
+      <w:r>
+        <w:rPr>
+          <w:rFonts w:ascii="Times New Roman" w:hAnsi="Times New Roman" w:cs="Times New Roman"/>
+          <w:sz w:val="24"/>
+          <w:szCs w:val="24"/>
+        </w:rPr>
+        <w:t xml:space="preserve"> train, validation and test dat</w:t>
+      </w:r>
+      <w:r>
+        <w:rPr>
+          <w:rFonts w:ascii="Times New Roman" w:hAnsi="Times New Roman" w:cs="Times New Roman"/>
+          <w:sz w:val="24"/>
+          <w:szCs w:val="24"/>
+        </w:rPr>
+        <w:t>a</w:t>
       </w:r>
       <w:r>
         <w:rPr>
@@ -475,7 +541,37 @@
           <w:sz w:val="24"/>
           <w:szCs w:val="24"/>
         </w:rPr>
-        <w:t xml:space="preserve">Face_exp_recog: </w:t>
+        <w:t>f</w:t>
+      </w:r>
+      <w:r>
+        <w:rPr>
+          <w:rFonts w:ascii="Times New Roman" w:hAnsi="Times New Roman" w:cs="Times New Roman"/>
+          <w:b/>
+          <w:bCs/>
+          <w:sz w:val="24"/>
+          <w:szCs w:val="24"/>
+        </w:rPr>
+        <w:t>ace_exp_recog</w:t>
+      </w:r>
+      <w:r>
+        <w:rPr>
+          <w:rFonts w:ascii="Times New Roman" w:hAnsi="Times New Roman" w:cs="Times New Roman"/>
+          <w:b/>
+          <w:bCs/>
+          <w:sz w:val="24"/>
+          <w:szCs w:val="24"/>
+        </w:rPr>
+        <w:t>.py</w:t>
+      </w:r>
+      <w:r>
+        <w:rPr>
+          <w:rFonts w:ascii="Times New Roman" w:hAnsi="Times New Roman" w:cs="Times New Roman"/>
+          <w:b/>
+          <w:bCs/>
+          <w:sz w:val="24"/>
+          <w:szCs w:val="24"/>
+        </w:rPr>
+        <w:t xml:space="preserve">: </w:t>
       </w:r>
       <w:r>
         <w:rPr>

</xml_diff>